<commit_message>
how to add PWA to angular
</commit_message>
<xml_diff>
--- a/What is Service Worker In Angular & Its Use.docx
+++ b/What is Service Worker In Angular & Its Use.docx
@@ -2,6 +2,35 @@
 <file path=word/document.xml><?xml version="1.0" encoding="utf-8"?>
 <w:document xmlns:wpc="http://schemas.microsoft.com/office/word/2010/wordprocessingCanvas" xmlns:cx="http://schemas.microsoft.com/office/drawing/2014/chartex" xmlns:cx1="http://schemas.microsoft.com/office/drawing/2015/9/8/chartex" xmlns:cx2="http://schemas.microsoft.com/office/drawing/2015/10/21/chartex" xmlns:cx3="http://schemas.microsoft.com/office/drawing/2016/5/9/chartex" xmlns:cx4="http://schemas.microsoft.com/office/drawing/2016/5/10/chartex" xmlns:cx5="http://schemas.microsoft.com/office/drawing/2016/5/11/chartex" xmlns:cx6="http://schemas.microsoft.com/office/drawing/2016/5/12/chartex" xmlns:cx7="http://schemas.microsoft.com/office/drawing/2016/5/13/chartex" xmlns:cx8="http://schemas.microsoft.com/office/drawing/2016/5/14/chartex" xmlns:mc="http://schemas.openxmlformats.org/markup-compatibility/2006" xmlns:aink="http://schemas.microsoft.com/office/drawing/2016/ink" xmlns:am3d="http://schemas.microsoft.com/office/drawing/2017/model3d" xmlns:o="urn:schemas-microsoft-com:office:office" xmlns:r="http://schemas.openxmlformats.org/officeDocument/2006/relationships" xmlns:m="http://schemas.openxmlformats.org/officeDocument/2006/math" xmlns:v="urn:schemas-microsoft-com:vml" xmlns:wp14="http://schemas.microsoft.com/office/word/2010/wordprocessingDrawing" xmlns:wp="http://schemas.openxmlformats.org/drawingml/2006/wordprocessingDrawing" xmlns:w10="urn:schemas-microsoft-com:office:word" xmlns:w="http://schemas.openxmlformats.org/wordprocessingml/2006/main" xmlns:w14="http://schemas.microsoft.com/office/word/2010/wordml" xmlns:w15="http://schemas.microsoft.com/office/word/2012/wordml" xmlns:w16cex="http://schemas.microsoft.com/office/word/2018/wordml/cex" xmlns:w16cid="http://schemas.microsoft.com/office/word/2016/wordml/cid" xmlns:w16="http://schemas.microsoft.com/office/word/2018/wordml" xmlns:w16se="http://schemas.microsoft.com/office/word/2015/wordml/symex" xmlns:wpg="http://schemas.microsoft.com/office/word/2010/wordprocessingGroup" xmlns:wpi="http://schemas.microsoft.com/office/word/2010/wordprocessingInk" xmlns:wne="http://schemas.microsoft.com/office/word/2006/wordml" xmlns:wps="http://schemas.microsoft.com/office/word/2010/wordprocessingShape" mc:Ignorable="w14 w15 w16se w16cid w16 w16cex wp14">
   <w:body>
+    <w:p>
+      <w:pPr>
+        <w:pStyle w:val="NormalWeb"/>
+        <w:pBdr>
+          <w:bottom w:val="single" w:sz="6" w:space="1" w:color="auto"/>
+        </w:pBdr>
+      </w:pPr>
+    </w:p>
+    <w:p>
+      <w:pPr>
+        <w:pStyle w:val="NormalWeb"/>
+        <w:pBdr>
+          <w:bottom w:val="single" w:sz="6" w:space="1" w:color="auto"/>
+        </w:pBdr>
+      </w:pPr>
+      <w:r>
+        <w:t xml:space="preserve"> Add ‘@angular/pwa’ to angular project</w:t>
+      </w:r>
+    </w:p>
+    <w:p>
+      <w:pPr>
+        <w:pStyle w:val="NormalWeb"/>
+      </w:pPr>
+    </w:p>
+    <w:p>
+      <w:pPr>
+        <w:pStyle w:val="NormalWeb"/>
+      </w:pPr>
+    </w:p>
     <w:p>
       <w:pPr>
         <w:pStyle w:val="NormalWeb"/>
@@ -91,15 +120,7 @@
         <w:pStyle w:val="NormalWeb"/>
       </w:pPr>
       <w:r>
-        <w:t xml:space="preserve">We can think of our Service Worker as a middleman between our app and the network. With this control, we can programmatically control how our app should respond to specific network situations. What should we do if the app is offline? Use cache? If we do have a connection, we can tell the app always to use cache on certain static assets. We can even create scenarios such as using the network first and if that fails to fall back to the cache. We get a lot of flexibility in controlling our apps </w:t>
-      </w:r>
-      <w:proofErr w:type="spellStart"/>
-      <w:r>
-        <w:t>behavior</w:t>
-      </w:r>
-      <w:proofErr w:type="spellEnd"/>
-      <w:r>
-        <w:t xml:space="preserve"> with the network. Service Workers allow us to explicitly tell the browser what to do in situations of low to no connectivity instead of seeing this:</w:t>
+        <w:t>We can think of our Service Worker as a middleman between our app and the network. With this control, we can programmatically control how our app should respond to specific network situations. What should we do if the app is offline? Use cache? If we do have a connection, we can tell the app always to use cache on certain static assets. We can even create scenarios such as using the network first and if that fails to fall back to the cache. We get a lot of flexibility in controlling our apps behavior with the network. Service Workers allow us to explicitly tell the browser what to do in situations of low to no connectivity instead of seeing this:</w:t>
       </w:r>
     </w:p>
     <w:p>
@@ -315,6 +336,7 @@
     <w:lsdException w:name="HTML Sample" w:semiHidden="1" w:unhideWhenUsed="1"/>
     <w:lsdException w:name="HTML Typewriter" w:semiHidden="1" w:unhideWhenUsed="1"/>
     <w:lsdException w:name="HTML Variable" w:semiHidden="1" w:unhideWhenUsed="1"/>
+    <w:lsdException w:name="Normal Table" w:semiHidden="1" w:unhideWhenUsed="1"/>
     <w:lsdException w:name="annotation subject" w:semiHidden="1" w:unhideWhenUsed="1"/>
     <w:lsdException w:name="No List" w:semiHidden="1" w:unhideWhenUsed="1"/>
     <w:lsdException w:name="Outline List 1" w:semiHidden="1" w:unhideWhenUsed="1"/>
@@ -361,8 +383,10 @@
     <w:lsdException w:name="Table Subtle 2" w:semiHidden="1" w:unhideWhenUsed="1"/>
     <w:lsdException w:name="Table Web 1" w:semiHidden="1" w:unhideWhenUsed="1"/>
     <w:lsdException w:name="Table Web 2" w:semiHidden="1" w:unhideWhenUsed="1"/>
+    <w:lsdException w:name="Table Web 3" w:semiHidden="1" w:unhideWhenUsed="1"/>
     <w:lsdException w:name="Balloon Text" w:semiHidden="1" w:unhideWhenUsed="1"/>
     <w:lsdException w:name="Table Grid" w:uiPriority="39"/>
+    <w:lsdException w:name="Table Theme" w:semiHidden="1" w:unhideWhenUsed="1"/>
     <w:lsdException w:name="Placeholder Text" w:semiHidden="1"/>
     <w:lsdException w:name="No Spacing" w:uiPriority="1" w:qFormat="1"/>
     <w:lsdException w:name="Light Shading" w:uiPriority="60"/>

</xml_diff>